<commit_message>
Fix lại đống use case.
</commit_message>
<xml_diff>
--- a/Meeting Minutes/2013-09-23 Fifth  Meeting (Morning).docx
+++ b/Meeting Minutes/2013-09-23 Fifth  Meeting (Morning).docx
@@ -1035,7 +1035,25 @@
                 <w:b w:val="0"/>
                 <w:color w:val="auto"/>
               </w:rPr>
-              <w:t>Remove inheritance form “ fromactor Guess</w:t>
+              <w:t>Remove inheritance form “ from</w:t>
+            </w:r>
+            <w:r>
+              <w:rPr>
+                <w:rFonts w:ascii="Arial" w:hAnsi="Arial" w:cs="Arial"/>
+                <w:b w:val="0"/>
+                <w:color w:val="auto"/>
+              </w:rPr>
+              <w:t xml:space="preserve"> </w:t>
+            </w:r>
+            <w:bookmarkStart w:id="0" w:name="_GoBack"/>
+            <w:bookmarkEnd w:id="0"/>
+            <w:r>
+              <w:rPr>
+                <w:rFonts w:ascii="Arial" w:hAnsi="Arial" w:cs="Arial"/>
+                <w:b w:val="0"/>
+                <w:color w:val="auto"/>
+              </w:rPr>
+              <w:t>actor Guess</w:t>
             </w:r>
             <w:r>
               <w:rPr>
@@ -2876,8 +2894,6 @@
               </w:rPr>
               <w:t>Demo mainflow, runable prototype</w:t>
             </w:r>
-            <w:bookmarkStart w:id="0" w:name="_GoBack"/>
-            <w:bookmarkEnd w:id="0"/>
           </w:p>
         </w:tc>
         <w:tc>
@@ -4343,6 +4359,7 @@
     <w:rsid w:val="009E6D1B"/>
     <w:rsid w:val="00A80CDB"/>
     <w:rsid w:val="00BE7F90"/>
+    <w:rsid w:val="00ED78CA"/>
     <w:rsid w:val="00F26564"/>
     <w:rsid w:val="00F56375"/>
     <w:rsid w:val="00F97C08"/>

</xml_diff>